<commit_message>
Noi dung ngay hoc 16 - Form Upload PHP
</commit_message>
<xml_diff>
--- a/Day13_2_PHP_Operator_Condition_Loop/Bai_tap_ve_nha/Nhan_xet_bai_tap_ngay_13.docx
+++ b/Day13_2_PHP_Operator_Condition_Loop/Bai_tap_ve_nha/Nhan_xet_bai_tap_ngay_13.docx
@@ -1597,28 +1597,269 @@
               <w:rPr>
                 <w:lang w:val="vi-VN"/>
               </w:rPr>
-              <w:t xml:space="preserve"> lý bài toán </w:t>
-            </w:r>
+              <w:t xml:space="preserve"> lý bài toán tốt</w:t>
+            </w:r>
+          </w:p>
+          <w:p>
+            <w:r>
+              <w:t>+ Đáp ứng yêu cầu &gt; 95%</w:t>
+            </w:r>
+          </w:p>
+          <w:p>
+            <w:pPr>
+              <w:rPr>
+                <w:lang w:val="vi-VN"/>
+              </w:rPr>
+            </w:pPr>
+          </w:p>
+        </w:tc>
+        <w:tc>
+          <w:tcPr>
+            <w:tcW w:w="7290" w:type="dxa"/>
+          </w:tcPr>
+          <w:p>
+            <w:r>
+              <w:rPr>
+                <w:lang w:val="vi-VN"/>
+              </w:rPr>
+              <w:t xml:space="preserve">+ </w:t>
+            </w:r>
+            <w:r>
+              <w:rPr>
+                <w:lang w:val="vi-VN"/>
+              </w:rPr>
+              <w:t>Bài 1</w:t>
+            </w:r>
+            <w:r>
+              <w:t xml:space="preserve"> </w:t>
+            </w:r>
+            <w:r>
+              <w:rPr>
+                <w:lang w:val="vi-VN"/>
+              </w:rPr>
+              <w:t>cần sử dụng hàm</w:t>
+            </w:r>
+            <w:r>
+              <w:t>, trong hàm cần tư duy sử dụng từ khóa return sao cho hợp lý</w:t>
+            </w:r>
+          </w:p>
+          <w:p>
+            <w:pPr>
+              <w:rPr>
+                <w:lang w:val="vi-VN"/>
+              </w:rPr>
+            </w:pPr>
+            <w:r>
+              <w:rPr>
+                <w:lang w:val="vi-VN"/>
+              </w:rPr>
+              <w:t xml:space="preserve">+ </w:t>
+            </w:r>
+            <w:r>
+              <w:rPr>
+                <w:lang w:val="vi-VN"/>
+              </w:rPr>
+              <w:t xml:space="preserve">Bài </w:t>
+            </w:r>
+            <w:r>
+              <w:rPr>
+                <w:lang w:val="vi-VN"/>
+              </w:rPr>
+              <w:t>2</w:t>
+            </w:r>
+            <w:r>
+              <w:t>, 3</w:t>
+            </w:r>
+            <w:r>
+              <w:t xml:space="preserve"> </w:t>
+            </w:r>
+            <w:r>
+              <w:rPr>
+                <w:lang w:val="vi-VN"/>
+              </w:rPr>
+              <w:t xml:space="preserve">thay vì sử dụng echo kết quả </w:t>
+            </w:r>
+            <w:r>
+              <w:rPr>
+                <w:lang w:val="vi-VN"/>
+              </w:rPr>
+              <w:t xml:space="preserve">ngay </w:t>
+            </w:r>
+            <w:r>
+              <w:rPr>
+                <w:lang w:val="vi-VN"/>
+              </w:rPr>
+              <w:t>trong hàm, nên tư duy sử dụng từ khóa return thay thế, cụ thể sẽ</w:t>
+            </w:r>
+            <w:r>
+              <w:rPr>
+                <w:lang w:val="vi-VN"/>
+              </w:rPr>
+              <w:t xml:space="preserve"> return 1 kiểu dữ liệu number</w:t>
+            </w:r>
+          </w:p>
+          <w:p>
+            <w:pPr>
+              <w:rPr>
+                <w:lang w:val="vi-VN"/>
+              </w:rPr>
+            </w:pPr>
+            <w:r>
+              <w:rPr>
+                <w:lang w:val="vi-VN"/>
+              </w:rPr>
+              <w:t>+</w:t>
+            </w:r>
+            <w:r>
+              <w:rPr>
+                <w:lang w:val="vi-VN"/>
+              </w:rPr>
+              <w:t xml:space="preserve"> </w:t>
+            </w:r>
+            <w:r>
+              <w:rPr>
+                <w:lang w:val="vi-VN"/>
+              </w:rPr>
+              <w:t xml:space="preserve">Bài </w:t>
+            </w:r>
+            <w:r>
+              <w:rPr>
+                <w:lang w:val="vi-VN"/>
+              </w:rPr>
+              <w:t>4</w:t>
+            </w:r>
+            <w:r>
+              <w:rPr>
+                <w:lang w:val="vi-VN"/>
+              </w:rPr>
+              <w:t xml:space="preserve"> </w:t>
+            </w:r>
+            <w:r>
+              <w:rPr>
+                <w:lang w:val="vi-VN"/>
+              </w:rPr>
+              <w:t xml:space="preserve">thay vì sử dụng echo kết quả </w:t>
+            </w:r>
+            <w:r>
+              <w:rPr>
+                <w:lang w:val="vi-VN"/>
+              </w:rPr>
+              <w:t xml:space="preserve">ngay </w:t>
+            </w:r>
+            <w:r>
+              <w:rPr>
+                <w:lang w:val="vi-VN"/>
+              </w:rPr>
+              <w:t>trong hàm, nên tư duy sử dụng từ khóa return thay thế, cụ thể sẽ</w:t>
+            </w:r>
+            <w:r>
+              <w:rPr>
+                <w:lang w:val="vi-VN"/>
+              </w:rPr>
+              <w:t xml:space="preserve"> return 1 kiểu dữ liệu </w:t>
+            </w:r>
+            <w:r>
+              <w:rPr>
+                <w:lang w:val="vi-VN"/>
+              </w:rPr>
+              <w:t>s</w:t>
+            </w:r>
+            <w:r>
+              <w:rPr>
+                <w:lang w:val="vi-VN"/>
+              </w:rPr>
+              <w:t>tring</w:t>
+            </w:r>
+          </w:p>
+          <w:p>
+            <w:r>
+              <w:t>+ Bài 4 với logic hiện tại vẫn đang hiển thị thừa ký tự - ở cuối chuỗi</w:t>
+            </w:r>
+          </w:p>
+          <w:p>
+            <w:r>
+              <w:t>+ Bài 5 có thể xử lý để kết hợp cả việc tính toán sum và chuỗi hiển thị</w:t>
+            </w:r>
+            <w:r>
+              <w:t xml:space="preserve"> trong cùng 1 hàm </w:t>
+            </w:r>
+          </w:p>
+          <w:p>
+            <w:r>
+              <w:t>+ Bài 6, 7, 8</w:t>
+            </w:r>
+            <w:r>
+              <w:t>, 10, 11</w:t>
+            </w:r>
+            <w:r>
+              <w:t xml:space="preserve"> chưa hoàn thiện</w:t>
+            </w:r>
+          </w:p>
+        </w:tc>
+      </w:tr>
+      <w:tr>
+        <w:tc>
+          <w:tcPr>
+            <w:tcW w:w="630" w:type="dxa"/>
+          </w:tcPr>
+          <w:p>
+            <w:r>
+              <w:t>8</w:t>
+            </w:r>
+          </w:p>
+        </w:tc>
+        <w:tc>
+          <w:tcPr>
+            <w:tcW w:w="1080" w:type="dxa"/>
+          </w:tcPr>
+          <w:p>
+            <w:r>
+              <w:t>Thành Trung</w:t>
+            </w:r>
+          </w:p>
+        </w:tc>
+        <w:tc>
+          <w:tcPr>
+            <w:tcW w:w="2520" w:type="dxa"/>
+          </w:tcPr>
+          <w:p>
+            <w:pPr>
+              <w:rPr>
+                <w:lang w:val="vi-VN"/>
+              </w:rPr>
+            </w:pPr>
+            <w:r>
+              <w:rPr>
+                <w:lang w:val="vi-VN"/>
+              </w:rPr>
+              <w:t xml:space="preserve">+ </w:t>
+            </w:r>
+            <w:r>
+              <w:rPr>
+                <w:lang w:val="vi-VN"/>
+              </w:rPr>
+              <w:t>Tư duy xử</w:t>
+            </w:r>
+            <w:r>
+              <w:rPr>
+                <w:lang w:val="vi-VN"/>
+              </w:rPr>
+              <w:t xml:space="preserve"> lý bài toán tốt</w:t>
+            </w:r>
+          </w:p>
+          <w:p>
+            <w:r>
+              <w:t>+ Đáp ứng yêu cầu &gt; 95%</w:t>
+            </w:r>
+          </w:p>
+          <w:p>
+            <w:pPr>
+              <w:rPr>
+                <w:lang w:val="vi-VN"/>
+              </w:rPr>
+            </w:pPr>
             <w:bookmarkStart w:id="0" w:name="_GoBack"/>
             <w:bookmarkEnd w:id="0"/>
-            <w:r>
-              <w:rPr>
-                <w:lang w:val="vi-VN"/>
-              </w:rPr>
-              <w:t>tốt</w:t>
-            </w:r>
-          </w:p>
-          <w:p>
-            <w:r>
-              <w:t>+ Đáp ứng yêu cầu &gt; 95%</w:t>
-            </w:r>
-          </w:p>
-          <w:p>
-            <w:pPr>
-              <w:rPr>
-                <w:lang w:val="vi-VN"/>
-              </w:rPr>
-            </w:pPr>
           </w:p>
         </w:tc>
         <w:tc>
@@ -1627,9 +1868,6 @@
           </w:tcPr>
           <w:p>
             <w:r>
-              <w:rPr>
-                <w:lang w:val="vi-VN"/>
-              </w:rPr>
               <w:t xml:space="preserve">+ </w:t>
             </w:r>
             <w:r>
@@ -1639,170 +1877,58 @@
               <w:t>Bài 1</w:t>
             </w:r>
             <w:r>
-              <w:t xml:space="preserve"> </w:t>
-            </w:r>
-            <w:r>
-              <w:rPr>
-                <w:lang w:val="vi-VN"/>
-              </w:rPr>
-              <w:t>cần sử dụng hàm</w:t>
-            </w:r>
-            <w:r>
-              <w:t>, trong hàm cần tư duy sử dụng từ khóa return sao cho hợp lý</w:t>
-            </w:r>
-          </w:p>
-          <w:p>
-            <w:pPr>
-              <w:rPr>
-                <w:lang w:val="vi-VN"/>
-              </w:rPr>
-            </w:pPr>
-            <w:r>
-              <w:rPr>
-                <w:lang w:val="vi-VN"/>
-              </w:rPr>
+              <w:t>, 2</w:t>
+            </w:r>
+            <w:r>
+              <w:t>, 3</w:t>
+            </w:r>
+            <w:r>
+              <w:t xml:space="preserve"> trong hàm cần tư duy sử dụng từ khóa return sao cho hợp lý</w:t>
+            </w:r>
+            <w:r>
+              <w:t xml:space="preserve">, cụ thể trong trường hợp này sẽ return 1 kiểu </w:t>
+            </w:r>
+            <w:r>
+              <w:t>số (int/float)</w:t>
+            </w:r>
+          </w:p>
+          <w:p>
+            <w:r>
               <w:t xml:space="preserve">+ </w:t>
             </w:r>
             <w:r>
               <w:rPr>
                 <w:lang w:val="vi-VN"/>
               </w:rPr>
-              <w:t xml:space="preserve">Bài </w:t>
-            </w:r>
-            <w:r>
-              <w:rPr>
-                <w:lang w:val="vi-VN"/>
-              </w:rPr>
-              <w:t>2</w:t>
-            </w:r>
-            <w:r>
-              <w:t>, 3</w:t>
-            </w:r>
-            <w:r>
-              <w:t xml:space="preserve"> </w:t>
-            </w:r>
-            <w:r>
-              <w:rPr>
-                <w:lang w:val="vi-VN"/>
-              </w:rPr>
-              <w:t xml:space="preserve">thay vì sử dụng echo kết quả </w:t>
-            </w:r>
-            <w:r>
-              <w:rPr>
-                <w:lang w:val="vi-VN"/>
-              </w:rPr>
-              <w:t xml:space="preserve">ngay </w:t>
-            </w:r>
-            <w:r>
-              <w:rPr>
-                <w:lang w:val="vi-VN"/>
-              </w:rPr>
-              <w:t>trong hàm, nên tư duy sử dụng từ khóa return thay thế, cụ thể sẽ</w:t>
-            </w:r>
-            <w:r>
-              <w:rPr>
-                <w:lang w:val="vi-VN"/>
-              </w:rPr>
-              <w:t xml:space="preserve"> return 1 kiểu dữ liệu number</w:t>
-            </w:r>
-          </w:p>
-          <w:p>
-            <w:pPr>
-              <w:rPr>
-                <w:lang w:val="vi-VN"/>
-              </w:rPr>
-            </w:pPr>
-            <w:r>
-              <w:rPr>
-                <w:lang w:val="vi-VN"/>
-              </w:rPr>
-              <w:t>+</w:t>
-            </w:r>
-            <w:r>
-              <w:rPr>
-                <w:lang w:val="vi-VN"/>
-              </w:rPr>
-              <w:t xml:space="preserve"> </w:t>
-            </w:r>
-            <w:r>
-              <w:rPr>
-                <w:lang w:val="vi-VN"/>
-              </w:rPr>
-              <w:t xml:space="preserve">Bài </w:t>
-            </w:r>
-            <w:r>
-              <w:rPr>
-                <w:lang w:val="vi-VN"/>
-              </w:rPr>
-              <w:t>4</w:t>
-            </w:r>
-            <w:r>
-              <w:rPr>
-                <w:lang w:val="vi-VN"/>
-              </w:rPr>
-              <w:t xml:space="preserve"> </w:t>
-            </w:r>
-            <w:r>
-              <w:rPr>
-                <w:lang w:val="vi-VN"/>
-              </w:rPr>
-              <w:t xml:space="preserve">thay vì sử dụng echo kết quả </w:t>
-            </w:r>
-            <w:r>
-              <w:rPr>
-                <w:lang w:val="vi-VN"/>
-              </w:rPr>
-              <w:t xml:space="preserve">ngay </w:t>
-            </w:r>
-            <w:r>
-              <w:rPr>
-                <w:lang w:val="vi-VN"/>
-              </w:rPr>
-              <w:t>trong hàm, nên tư duy sử dụng từ khóa return thay thế, cụ thể sẽ</w:t>
-            </w:r>
-            <w:r>
-              <w:rPr>
-                <w:lang w:val="vi-VN"/>
-              </w:rPr>
-              <w:t xml:space="preserve"> return 1 kiểu dữ liệu </w:t>
-            </w:r>
-            <w:r>
-              <w:rPr>
-                <w:lang w:val="vi-VN"/>
-              </w:rPr>
-              <w:t>s</w:t>
-            </w:r>
-            <w:r>
-              <w:rPr>
-                <w:lang w:val="vi-VN"/>
-              </w:rPr>
-              <w:t>tring</w:t>
-            </w:r>
-          </w:p>
-          <w:p>
-            <w:r>
-              <w:t>+ Bài 4 với logic hiện tại vẫn đang hiển thị thừa ký tự - ở cuối chuỗi</w:t>
-            </w:r>
-          </w:p>
-          <w:p>
-            <w:r>
-              <w:t>+ Bài 5 có thể xử lý để kết hợp cả việc tính toán sum và chuỗi hiển thị</w:t>
-            </w:r>
-            <w:r>
-              <w:t xml:space="preserve"> trong cùng 1 hàm </w:t>
-            </w:r>
-          </w:p>
-          <w:p>
-            <w:r>
-              <w:t>+ Bài 6, 7, 8</w:t>
-            </w:r>
-            <w:r>
-              <w:t>, 10, 11</w:t>
-            </w:r>
-            <w:r>
-              <w:t xml:space="preserve"> chưa hoàn thiện</w:t>
-            </w:r>
-          </w:p>
+              <w:t>Bài 7</w:t>
+            </w:r>
+            <w:r>
+              <w:t>, 8</w:t>
+            </w:r>
+            <w:r>
+              <w:t xml:space="preserve"> trong hàm cần tư duy sử dụng từ khóa return sao cho hợp lý, cụ thể trong trường hợp này sẽ return 1 kiểu </w:t>
+            </w:r>
+            <w:r>
+              <w:t>string</w:t>
+            </w:r>
+          </w:p>
+          <w:p>
+            <w:r>
+              <w:t>+ Bài 9 có thể sử dụng cú pháp viết tắt của thẻ for là &lt;</w:t>
+            </w:r>
+            <w:proofErr w:type="gramStart"/>
+            <w:r>
+              <w:t>?php</w:t>
+            </w:r>
+            <w:proofErr w:type="gramEnd"/>
+            <w:r>
+              <w:t xml:space="preserve"> for(): ?&gt; &lt;?php endfor?&gt; khi viết lồng với HTML</w:t>
+            </w:r>
+            <w:r>
+              <w:t>, để giảm bớt độ phức tạp khi HTML quá nhiều</w:t>
+            </w:r>
+          </w:p>
+          <w:p/>
         </w:tc>
       </w:tr>
     </w:tbl>

</xml_diff>